<commit_message>
update technical doc and application configuration
</commit_message>
<xml_diff>
--- a/documents/cahier des charges.docx
+++ b/documents/cahier des charges.docx
@@ -1,6 +1,6 @@
 
 <file path=word/document.xml><?xml version="1.0" encoding="utf-8"?>
-<w:document xmlns:ve="http://schemas.openxmlformats.org/markup-compatibility/2006" xmlns:o="urn:schemas-microsoft-com:office:office" xmlns:r="http://schemas.openxmlformats.org/officeDocument/2006/relationships" xmlns:m="http://schemas.openxmlformats.org/officeDocument/2006/math" xmlns:v="urn:schemas-microsoft-com:vml" xmlns:wp="http://schemas.openxmlformats.org/drawingml/2006/wordprocessingDrawing" xmlns:w10="urn:schemas-microsoft-com:office:word" xmlns:w="http://schemas.openxmlformats.org/wordprocessingml/2006/main" xmlns:wne="http://schemas.microsoft.com/office/word/2006/wordml">
+<w:document xmlns:wpc="http://schemas.microsoft.com/office/word/2010/wordprocessingCanvas" xmlns:mc="http://schemas.openxmlformats.org/markup-compatibility/2006" xmlns:o="urn:schemas-microsoft-com:office:office" xmlns:r="http://schemas.openxmlformats.org/officeDocument/2006/relationships" xmlns:m="http://schemas.openxmlformats.org/officeDocument/2006/math" xmlns:v="urn:schemas-microsoft-com:vml" xmlns:wp14="http://schemas.microsoft.com/office/word/2010/wordprocessingDrawing" xmlns:wp="http://schemas.openxmlformats.org/drawingml/2006/wordprocessingDrawing" xmlns:w10="urn:schemas-microsoft-com:office:word" xmlns:w="http://schemas.openxmlformats.org/wordprocessingml/2006/main" xmlns:w14="http://schemas.microsoft.com/office/word/2010/wordml" xmlns:wpg="http://schemas.microsoft.com/office/word/2010/wordprocessingGroup" xmlns:wpi="http://schemas.microsoft.com/office/word/2010/wordprocessingInk" xmlns:wne="http://schemas.microsoft.com/office/word/2006/wordml" xmlns:wps="http://schemas.microsoft.com/office/word/2010/wordprocessingShape" mc:Ignorable="w14 wp14">
   <w:body>
     <w:sdt>
       <w:sdtPr>
@@ -10,6 +10,7 @@
           <w:docPartUnique/>
         </w:docPartObj>
       </w:sdtPr>
+      <w:sdtEndPr/>
       <w:sdtContent>
         <w:p>
           <w:pPr>
@@ -151,6 +152,7 @@
                           <w:dataBinding w:prefixMappings="xmlns:ns0='http://schemas.openxmlformats.org/package/2006/metadata/core-properties' xmlns:ns1='http://purl.org/dc/elements/1.1/'" w:xpath="/ns0:coreProperties[1]/ns1:subject[1]" w:storeItemID="{6C3C8BC8-F283-45AE-878A-BAB7291924A1}"/>
                           <w:text/>
                         </w:sdtPr>
+                        <w:sdtEndPr/>
                         <w:sdtContent>
                           <w:p>
                             <w:pPr>
@@ -199,6 +201,7 @@
                           <w:dataBinding w:prefixMappings="xmlns:ns0='http://schemas.openxmlformats.org/package/2006/metadata/core-properties' xmlns:ns1='http://purl.org/dc/elements/1.1/'" w:xpath="/ns0:coreProperties[1]/ns1:creator[1]" w:storeItemID="{6C3C8BC8-F283-45AE-878A-BAB7291924A1}"/>
                           <w:text/>
                         </w:sdtPr>
+                        <w:sdtEndPr/>
                         <w:sdtContent>
                           <w:p>
                             <w:pPr>
@@ -260,13 +263,6 @@
     <w:bookmarkStart w:id="0" w:name="_Toc334797600" w:displacedByCustomXml="next"/>
     <w:sdt>
       <w:sdtPr>
-        <w:id w:val="1645181"/>
-        <w:docPartObj>
-          <w:docPartGallery w:val="Table of Contents"/>
-          <w:docPartUnique/>
-        </w:docPartObj>
-      </w:sdtPr>
-      <w:sdtEndPr>
         <w:rPr>
           <w:rFonts w:asciiTheme="minorHAnsi" w:eastAsiaTheme="minorHAnsi" w:hAnsiTheme="minorHAnsi" w:cstheme="minorBidi"/>
           <w:b w:val="0"/>
@@ -276,7 +272,13 @@
           <w:szCs w:val="22"/>
           <w:lang w:eastAsia="en-US"/>
         </w:rPr>
-      </w:sdtEndPr>
+        <w:id w:val="1645181"/>
+        <w:docPartObj>
+          <w:docPartGallery w:val="Table of Contents"/>
+          <w:docPartUnique/>
+        </w:docPartObj>
+      </w:sdtPr>
+      <w:sdtEndPr/>
       <w:sdtContent>
         <w:p>
           <w:pPr>
@@ -1222,8 +1224,6 @@
           <w:numId w:val="34"/>
         </w:numPr>
       </w:pPr>
-      <w:bookmarkStart w:id="3" w:name="_GoBack"/>
-      <w:bookmarkEnd w:id="3"/>
       <w:r>
         <w:t>Webframework</w:t>
       </w:r>
@@ -1247,14 +1247,14 @@
       <w:pPr>
         <w:pStyle w:val="Titre1"/>
       </w:pPr>
-      <w:bookmarkStart w:id="4" w:name="_Toc334797601"/>
-      <w:bookmarkStart w:id="5" w:name="_Toc344019806"/>
+      <w:bookmarkStart w:id="3" w:name="_Toc334797601"/>
+      <w:bookmarkStart w:id="4" w:name="_Toc344019806"/>
       <w:r>
         <w:lastRenderedPageBreak/>
         <w:t>Cahier des charges</w:t>
       </w:r>
+      <w:bookmarkEnd w:id="3"/>
       <w:bookmarkEnd w:id="4"/>
-      <w:bookmarkEnd w:id="5"/>
     </w:p>
     <w:p>
       <w:r>
@@ -1262,7 +1262,7 @@
       </w:r>
       <w:r>
         <w:rPr>
-          <w:i/>
+          <w:rStyle w:val="lev"/>
         </w:rPr>
         <w:t>WebFrameWork</w:t>
       </w:r>
@@ -1281,23 +1281,29 @@
     </w:p>
     <w:p>
       <w:r>
-        <w:t>Les utilisateurs pourront se connecter via une interface HTML avec un nom d’utilisateur et un mot de passe. Après connection l’utilisateur pourra accéder et modifier ses données personnelles de façon sécurisée.</w:t>
+        <w:t xml:space="preserve">Les utilisateurs pourront se connecter via une interface HTML avec un nom d’utilisateur et un mot de passe. Après </w:t>
+      </w:r>
+      <w:r>
+        <w:t>connexion</w:t>
+      </w:r>
+      <w:r>
+        <w:t xml:space="preserve"> l’utilisateur pourra accéder et modifier ses données personnelles de façon sécurisée.</w:t>
       </w:r>
     </w:p>
     <w:p>
       <w:pPr>
         <w:pStyle w:val="Titre2"/>
       </w:pPr>
-      <w:bookmarkStart w:id="6" w:name="_Toc334797602"/>
-      <w:bookmarkStart w:id="7" w:name="_Toc344019807"/>
+      <w:bookmarkStart w:id="5" w:name="_Toc334797602"/>
+      <w:bookmarkStart w:id="6" w:name="_Toc344019807"/>
       <w:r>
         <w:t>Compte u</w:t>
       </w:r>
       <w:r>
         <w:t>tilisateur</w:t>
       </w:r>
+      <w:bookmarkEnd w:id="5"/>
       <w:bookmarkEnd w:id="6"/>
-      <w:bookmarkEnd w:id="7"/>
     </w:p>
     <w:p>
       <w:r>
@@ -1346,16 +1352,16 @@
       <w:pPr>
         <w:pStyle w:val="Titre2"/>
       </w:pPr>
-      <w:bookmarkStart w:id="8" w:name="_Toc334797603"/>
-      <w:bookmarkStart w:id="9" w:name="_Toc344019808"/>
+      <w:bookmarkStart w:id="7" w:name="_Toc334797603"/>
+      <w:bookmarkStart w:id="8" w:name="_Toc344019808"/>
       <w:r>
         <w:t xml:space="preserve">Données </w:t>
       </w:r>
       <w:r>
         <w:t>utilisateur</w:t>
       </w:r>
+      <w:bookmarkEnd w:id="7"/>
       <w:bookmarkEnd w:id="8"/>
-      <w:bookmarkEnd w:id="9"/>
     </w:p>
     <w:p>
       <w:r>
@@ -1404,13 +1410,13 @@
       <w:pPr>
         <w:pStyle w:val="Titre2"/>
       </w:pPr>
-      <w:bookmarkStart w:id="10" w:name="_Toc334797604"/>
-      <w:bookmarkStart w:id="11" w:name="_Toc344019809"/>
+      <w:bookmarkStart w:id="9" w:name="_Toc334797604"/>
+      <w:bookmarkStart w:id="10" w:name="_Toc344019809"/>
       <w:r>
         <w:t>Session</w:t>
       </w:r>
+      <w:bookmarkEnd w:id="9"/>
       <w:bookmarkEnd w:id="10"/>
-      <w:bookmarkEnd w:id="11"/>
     </w:p>
     <w:p>
       <w:r>
@@ -1443,7 +1449,10 @@
         <w:t xml:space="preserve">données </w:t>
       </w:r>
       <w:r>
-        <w:t>suivants :</w:t>
+        <w:t>suivantes</w:t>
+      </w:r>
+      <w:r>
+        <w:t> :</w:t>
       </w:r>
     </w:p>
     <w:p>
@@ -1468,16 +1477,16 @@
       <w:pPr>
         <w:pStyle w:val="Titre2"/>
       </w:pPr>
-      <w:bookmarkStart w:id="12" w:name="_Toc334797605"/>
-      <w:bookmarkStart w:id="13" w:name="_Toc344019810"/>
+      <w:bookmarkStart w:id="11" w:name="_Toc334797605"/>
+      <w:bookmarkStart w:id="12" w:name="_Toc344019810"/>
       <w:r>
         <w:t xml:space="preserve">Session </w:t>
       </w:r>
       <w:r>
         <w:t>automatique</w:t>
       </w:r>
+      <w:bookmarkEnd w:id="11"/>
       <w:bookmarkEnd w:id="12"/>
-      <w:bookmarkEnd w:id="13"/>
     </w:p>
     <w:p>
       <w:r>
@@ -1579,13 +1588,13 @@
       <w:pPr>
         <w:pStyle w:val="Titre2"/>
       </w:pPr>
-      <w:bookmarkStart w:id="14" w:name="_Toc334797606"/>
-      <w:bookmarkStart w:id="15" w:name="_Toc344019811"/>
+      <w:bookmarkStart w:id="13" w:name="_Toc334797606"/>
+      <w:bookmarkStart w:id="14" w:name="_Toc344019811"/>
       <w:r>
         <w:t>Connexion</w:t>
       </w:r>
+      <w:bookmarkEnd w:id="13"/>
       <w:bookmarkEnd w:id="14"/>
-      <w:bookmarkEnd w:id="15"/>
     </w:p>
     <w:p>
       <w:r>
@@ -1746,8 +1755,8 @@
       <w:pPr>
         <w:pStyle w:val="Titre2"/>
       </w:pPr>
-      <w:bookmarkStart w:id="16" w:name="_Toc334797607"/>
-      <w:bookmarkStart w:id="17" w:name="_Toc344019812"/>
+      <w:bookmarkStart w:id="15" w:name="_Toc334797607"/>
+      <w:bookmarkStart w:id="16" w:name="_Toc344019812"/>
       <w:r>
         <w:t xml:space="preserve">Expiration de </w:t>
       </w:r>
@@ -1757,8 +1766,8 @@
       <w:r>
         <w:t>connexion</w:t>
       </w:r>
+      <w:bookmarkEnd w:id="15"/>
       <w:bookmarkEnd w:id="16"/>
-      <w:bookmarkEnd w:id="17"/>
     </w:p>
     <w:p>
       <w:r>
@@ -1810,13 +1819,13 @@
       <w:pPr>
         <w:pStyle w:val="Titre2"/>
       </w:pPr>
-      <w:bookmarkStart w:id="18" w:name="_Toc334797608"/>
-      <w:bookmarkStart w:id="19" w:name="_Toc344019813"/>
+      <w:bookmarkStart w:id="17" w:name="_Toc334797608"/>
+      <w:bookmarkStart w:id="18" w:name="_Toc344019813"/>
       <w:r>
         <w:t>Temps de vie des sessions</w:t>
       </w:r>
+      <w:bookmarkEnd w:id="17"/>
       <w:bookmarkEnd w:id="18"/>
-      <w:bookmarkEnd w:id="19"/>
     </w:p>
     <w:p>
       <w:r>
@@ -1837,13 +1846,13 @@
       <w:pPr>
         <w:pStyle w:val="Titre2"/>
       </w:pPr>
-      <w:bookmarkStart w:id="20" w:name="_Toc334797609"/>
-      <w:bookmarkStart w:id="21" w:name="_Toc344019814"/>
+      <w:bookmarkStart w:id="19" w:name="_Toc334797609"/>
+      <w:bookmarkStart w:id="20" w:name="_Toc344019814"/>
       <w:r>
         <w:t>Identité</w:t>
       </w:r>
+      <w:bookmarkEnd w:id="19"/>
       <w:bookmarkEnd w:id="20"/>
-      <w:bookmarkEnd w:id="21"/>
     </w:p>
     <w:p>
       <w:r>
@@ -1910,31 +1919,16 @@
       <w:pPr>
         <w:pStyle w:val="Titre2"/>
       </w:pPr>
-      <w:bookmarkStart w:id="22" w:name="_Toc334797610"/>
-      <w:bookmarkStart w:id="23" w:name="_Toc344019815"/>
+      <w:bookmarkStart w:id="21" w:name="_Toc334797610"/>
+      <w:bookmarkStart w:id="22" w:name="_Toc344019815"/>
       <w:r>
         <w:t>Adresse</w:t>
       </w:r>
+      <w:bookmarkEnd w:id="21"/>
       <w:bookmarkEnd w:id="22"/>
-      <w:bookmarkEnd w:id="23"/>
     </w:p>
     <w:p>
-      <w:r>
-        <w:t>Définit un</w:t>
-      </w:r>
-      <w:r>
-        <w:t>e</w:t>
-      </w:r>
-      <w:r>
-        <w:t xml:space="preserve"> </w:t>
-      </w:r>
-      <w:r>
-        <w:t>adresse postale</w:t>
-      </w:r>
-      <w:r>
-        <w:t>.</w:t>
-      </w:r>
-      <w:r>
+      <w:pPr>
         <w:rPr>
           <w:rFonts w:asciiTheme="majorHAnsi" w:eastAsiaTheme="majorEastAsia" w:hAnsiTheme="majorHAnsi" w:cstheme="majorBidi"/>
           <w:b/>
@@ -1942,14 +1936,55 @@
           <w:color w:val="4F81BD" w:themeColor="accent1"/>
           <w:sz w:val="26"/>
           <w:szCs w:val="26"/>
-          <w:lang w:val="en-US"/>
+        </w:rPr>
+      </w:pPr>
+      <w:r>
+        <w:t>Définit un</w:t>
+      </w:r>
+      <w:r>
+        <w:t>e</w:t>
+      </w:r>
+      <w:r>
+        <w:t xml:space="preserve"> </w:t>
+      </w:r>
+      <w:r>
+        <w:t>adresse postale</w:t>
+      </w:r>
+      <w:r>
+        <w:t xml:space="preserve"> en France uniquement dans un premier temps</w:t>
+      </w:r>
+      <w:r>
+        <w:t>.</w:t>
+      </w:r>
+      <w:r>
+        <w:rPr>
+          <w:rFonts w:asciiTheme="majorHAnsi" w:eastAsiaTheme="majorEastAsia" w:hAnsiTheme="majorHAnsi" w:cstheme="majorBidi"/>
+          <w:b/>
+          <w:bCs/>
+          <w:color w:val="4F81BD" w:themeColor="accent1"/>
+          <w:sz w:val="26"/>
+          <w:szCs w:val="26"/>
         </w:rPr>
         <w:t xml:space="preserve"> </w:t>
       </w:r>
     </w:p>
+    <w:p>
+      <w:pPr>
+        <w:rPr>
+          <w:rFonts w:asciiTheme="majorHAnsi" w:eastAsiaTheme="majorEastAsia" w:hAnsiTheme="majorHAnsi" w:cstheme="majorBidi"/>
+          <w:b/>
+          <w:bCs/>
+          <w:color w:val="4F81BD" w:themeColor="accent1"/>
+          <w:sz w:val="26"/>
+          <w:szCs w:val="26"/>
+        </w:rPr>
+      </w:pPr>
+      <w:bookmarkStart w:id="23" w:name="_GoBack"/>
+      <w:bookmarkEnd w:id="23"/>
+    </w:p>
     <w:sectPr>
-      <w:footerReference w:type="default" r:id="rId9"/>
-      <w:footerReference w:type="first" r:id="rId10"/>
+      <w:footerReference w:type="default" r:id="rId10"/>
+      <w:footerReference w:type="first" r:id="rId11"/>
       <w:pgSz w:w="11906" w:h="16838"/>
       <w:pgMar w:top="1417" w:right="1417" w:bottom="1417" w:left="1417" w:header="709" w:footer="709" w:gutter="0"/>
       <w:pgNumType w:start="0"/>
@@ -1962,7 +1997,7 @@
 </file>
 
 <file path=word/endnotes.xml><?xml version="1.0" encoding="utf-8"?>
-<w:endnotes xmlns:ve="http://schemas.openxmlformats.org/markup-compatibility/2006" xmlns:o="urn:schemas-microsoft-com:office:office" xmlns:r="http://schemas.openxmlformats.org/officeDocument/2006/relationships" xmlns:m="http://schemas.openxmlformats.org/officeDocument/2006/math" xmlns:v="urn:schemas-microsoft-com:vml" xmlns:wp="http://schemas.openxmlformats.org/drawingml/2006/wordprocessingDrawing" xmlns:w10="urn:schemas-microsoft-com:office:word" xmlns:w="http://schemas.openxmlformats.org/wordprocessingml/2006/main" xmlns:wne="http://schemas.microsoft.com/office/word/2006/wordml">
+<w:endnotes xmlns:wpc="http://schemas.microsoft.com/office/word/2010/wordprocessingCanvas" xmlns:mc="http://schemas.openxmlformats.org/markup-compatibility/2006" xmlns:o="urn:schemas-microsoft-com:office:office" xmlns:r="http://schemas.openxmlformats.org/officeDocument/2006/relationships" xmlns:m="http://schemas.openxmlformats.org/officeDocument/2006/math" xmlns:v="urn:schemas-microsoft-com:vml" xmlns:wp14="http://schemas.microsoft.com/office/word/2010/wordprocessingDrawing" xmlns:wp="http://schemas.openxmlformats.org/drawingml/2006/wordprocessingDrawing" xmlns:w10="urn:schemas-microsoft-com:office:word" xmlns:w="http://schemas.openxmlformats.org/wordprocessingml/2006/main" xmlns:w14="http://schemas.microsoft.com/office/word/2010/wordml" xmlns:wpg="http://schemas.microsoft.com/office/word/2010/wordprocessingGroup" xmlns:wpi="http://schemas.microsoft.com/office/word/2010/wordprocessingInk" xmlns:wne="http://schemas.microsoft.com/office/word/2006/wordml" xmlns:wps="http://schemas.microsoft.com/office/word/2010/wordprocessingShape" mc:Ignorable="w14 wp14">
   <w:endnote w:type="separator" w:id="-1">
     <w:p>
       <w:pPr>
@@ -1987,7 +2022,7 @@
 </file>
 
 <file path=word/footer1.xml><?xml version="1.0" encoding="utf-8"?>
-<w:ftr xmlns:ve="http://schemas.openxmlformats.org/markup-compatibility/2006" xmlns:o="urn:schemas-microsoft-com:office:office" xmlns:r="http://schemas.openxmlformats.org/officeDocument/2006/relationships" xmlns:m="http://schemas.openxmlformats.org/officeDocument/2006/math" xmlns:v="urn:schemas-microsoft-com:vml" xmlns:wp="http://schemas.openxmlformats.org/drawingml/2006/wordprocessingDrawing" xmlns:w10="urn:schemas-microsoft-com:office:word" xmlns:w="http://schemas.openxmlformats.org/wordprocessingml/2006/main" xmlns:wne="http://schemas.microsoft.com/office/word/2006/wordml">
+<w:ftr xmlns:wpc="http://schemas.microsoft.com/office/word/2010/wordprocessingCanvas" xmlns:mc="http://schemas.openxmlformats.org/markup-compatibility/2006" xmlns:o="urn:schemas-microsoft-com:office:office" xmlns:r="http://schemas.openxmlformats.org/officeDocument/2006/relationships" xmlns:m="http://schemas.openxmlformats.org/officeDocument/2006/math" xmlns:v="urn:schemas-microsoft-com:vml" xmlns:wp14="http://schemas.microsoft.com/office/word/2010/wordprocessingDrawing" xmlns:wp="http://schemas.openxmlformats.org/drawingml/2006/wordprocessingDrawing" xmlns:w10="urn:schemas-microsoft-com:office:word" xmlns:w="http://schemas.openxmlformats.org/wordprocessingml/2006/main" xmlns:w14="http://schemas.microsoft.com/office/word/2010/wordml" xmlns:wpg="http://schemas.microsoft.com/office/word/2010/wordprocessingGroup" xmlns:wpi="http://schemas.microsoft.com/office/word/2010/wordprocessingInk" xmlns:wne="http://schemas.microsoft.com/office/word/2006/wordml" xmlns:wps="http://schemas.microsoft.com/office/word/2010/wordprocessingShape" mc:Ignorable="w14 wp14">
   <w:p>
     <w:pPr>
       <w:tabs>
@@ -2195,7 +2230,7 @@
 </file>
 
 <file path=word/footer2.xml><?xml version="1.0" encoding="utf-8"?>
-<w:ftr xmlns:ve="http://schemas.openxmlformats.org/markup-compatibility/2006" xmlns:o="urn:schemas-microsoft-com:office:office" xmlns:r="http://schemas.openxmlformats.org/officeDocument/2006/relationships" xmlns:m="http://schemas.openxmlformats.org/officeDocument/2006/math" xmlns:v="urn:schemas-microsoft-com:vml" xmlns:wp="http://schemas.openxmlformats.org/drawingml/2006/wordprocessingDrawing" xmlns:w10="urn:schemas-microsoft-com:office:word" xmlns:w="http://schemas.openxmlformats.org/wordprocessingml/2006/main" xmlns:wne="http://schemas.microsoft.com/office/word/2006/wordml">
+<w:ftr xmlns:wpc="http://schemas.microsoft.com/office/word/2010/wordprocessingCanvas" xmlns:mc="http://schemas.openxmlformats.org/markup-compatibility/2006" xmlns:o="urn:schemas-microsoft-com:office:office" xmlns:r="http://schemas.openxmlformats.org/officeDocument/2006/relationships" xmlns:m="http://schemas.openxmlformats.org/officeDocument/2006/math" xmlns:v="urn:schemas-microsoft-com:vml" xmlns:wp14="http://schemas.microsoft.com/office/word/2010/wordprocessingDrawing" xmlns:wp="http://schemas.openxmlformats.org/drawingml/2006/wordprocessingDrawing" xmlns:w10="urn:schemas-microsoft-com:office:word" xmlns:w="http://schemas.openxmlformats.org/wordprocessingml/2006/main" xmlns:w14="http://schemas.microsoft.com/office/word/2010/wordml" xmlns:wpg="http://schemas.microsoft.com/office/word/2010/wordprocessingGroup" xmlns:wpi="http://schemas.microsoft.com/office/word/2010/wordprocessingInk" xmlns:wne="http://schemas.microsoft.com/office/word/2006/wordml" xmlns:wps="http://schemas.microsoft.com/office/word/2010/wordprocessingShape" mc:Ignorable="w14 wp14">
   <w:p>
     <w:pPr>
       <w:pStyle w:val="Pieddepage"/>
@@ -2218,7 +2253,7 @@
 </file>
 
 <file path=word/footnotes.xml><?xml version="1.0" encoding="utf-8"?>
-<w:footnotes xmlns:ve="http://schemas.openxmlformats.org/markup-compatibility/2006" xmlns:o="urn:schemas-microsoft-com:office:office" xmlns:r="http://schemas.openxmlformats.org/officeDocument/2006/relationships" xmlns:m="http://schemas.openxmlformats.org/officeDocument/2006/math" xmlns:v="urn:schemas-microsoft-com:vml" xmlns:wp="http://schemas.openxmlformats.org/drawingml/2006/wordprocessingDrawing" xmlns:w10="urn:schemas-microsoft-com:office:word" xmlns:w="http://schemas.openxmlformats.org/wordprocessingml/2006/main" xmlns:wne="http://schemas.microsoft.com/office/word/2006/wordml">
+<w:footnotes xmlns:wpc="http://schemas.microsoft.com/office/word/2010/wordprocessingCanvas" xmlns:mc="http://schemas.openxmlformats.org/markup-compatibility/2006" xmlns:o="urn:schemas-microsoft-com:office:office" xmlns:r="http://schemas.openxmlformats.org/officeDocument/2006/relationships" xmlns:m="http://schemas.openxmlformats.org/officeDocument/2006/math" xmlns:v="urn:schemas-microsoft-com:vml" xmlns:wp14="http://schemas.microsoft.com/office/word/2010/wordprocessingDrawing" xmlns:wp="http://schemas.openxmlformats.org/drawingml/2006/wordprocessingDrawing" xmlns:w10="urn:schemas-microsoft-com:office:word" xmlns:w="http://schemas.openxmlformats.org/wordprocessingml/2006/main" xmlns:w14="http://schemas.microsoft.com/office/word/2010/wordml" xmlns:wpg="http://schemas.microsoft.com/office/word/2010/wordprocessingGroup" xmlns:wpi="http://schemas.microsoft.com/office/word/2010/wordprocessingInk" xmlns:wne="http://schemas.microsoft.com/office/word/2006/wordml" xmlns:wps="http://schemas.microsoft.com/office/word/2010/wordprocessingShape" mc:Ignorable="w14 wp14">
   <w:footnote w:type="separator" w:id="-1">
     <w:p>
       <w:pPr>
@@ -2243,8 +2278,94 @@
 </file>
 
 <file path=word/numbering.xml><?xml version="1.0" encoding="utf-8"?>
-<w:numbering xmlns:ve="http://schemas.openxmlformats.org/markup-compatibility/2006" xmlns:o="urn:schemas-microsoft-com:office:office" xmlns:r="http://schemas.openxmlformats.org/officeDocument/2006/relationships" xmlns:m="http://schemas.openxmlformats.org/officeDocument/2006/math" xmlns:v="urn:schemas-microsoft-com:vml" xmlns:wp="http://schemas.openxmlformats.org/drawingml/2006/wordprocessingDrawing" xmlns:w10="urn:schemas-microsoft-com:office:word" xmlns:w="http://schemas.openxmlformats.org/wordprocessingml/2006/main" xmlns:wne="http://schemas.microsoft.com/office/word/2006/wordml">
+<w:numbering xmlns:wpc="http://schemas.microsoft.com/office/word/2010/wordprocessingCanvas" xmlns:mc="http://schemas.openxmlformats.org/markup-compatibility/2006" xmlns:o="urn:schemas-microsoft-com:office:office" xmlns:r="http://schemas.openxmlformats.org/officeDocument/2006/relationships" xmlns:m="http://schemas.openxmlformats.org/officeDocument/2006/math" xmlns:v="urn:schemas-microsoft-com:vml" xmlns:wp14="http://schemas.microsoft.com/office/word/2010/wordprocessingDrawing" xmlns:wp="http://schemas.openxmlformats.org/drawingml/2006/wordprocessingDrawing" xmlns:w10="urn:schemas-microsoft-com:office:word" xmlns:w="http://schemas.openxmlformats.org/wordprocessingml/2006/main" xmlns:w14="http://schemas.microsoft.com/office/word/2010/wordml" xmlns:wpg="http://schemas.microsoft.com/office/word/2010/wordprocessingGroup" xmlns:wpi="http://schemas.microsoft.com/office/word/2010/wordprocessingInk" xmlns:wne="http://schemas.microsoft.com/office/word/2006/wordml" xmlns:wps="http://schemas.microsoft.com/office/word/2010/wordprocessingShape" mc:Ignorable="w14 wp14">
   <w:abstractNum w:abstractNumId="0">
+    <w:nsid w:val="01DD26C4"/>
+    <w:multiLevelType w:val="hybridMultilevel"/>
+    <w:tmpl w:val="E9D05D5A"/>
+    <w:lvl w:ilvl="0" w:tplc="040C000F">
+      <w:start w:val="1"/>
+      <w:numFmt w:val="decimal"/>
+      <w:lvlText w:val="%1."/>
+      <w:lvlJc w:val="left"/>
+      <w:pPr>
+        <w:ind w:left="720" w:hanging="360"/>
+      </w:pPr>
+    </w:lvl>
+    <w:lvl w:ilvl="1" w:tplc="040C0019" w:tentative="1">
+      <w:start w:val="1"/>
+      <w:numFmt w:val="lowerLetter"/>
+      <w:lvlText w:val="%2."/>
+      <w:lvlJc w:val="left"/>
+      <w:pPr>
+        <w:ind w:left="1440" w:hanging="360"/>
+      </w:pPr>
+    </w:lvl>
+    <w:lvl w:ilvl="2" w:tplc="040C001B" w:tentative="1">
+      <w:start w:val="1"/>
+      <w:numFmt w:val="lowerRoman"/>
+      <w:lvlText w:val="%3."/>
+      <w:lvlJc w:val="right"/>
+      <w:pPr>
+        <w:ind w:left="2160" w:hanging="180"/>
+      </w:pPr>
+    </w:lvl>
+    <w:lvl w:ilvl="3" w:tplc="040C000F" w:tentative="1">
+      <w:start w:val="1"/>
+      <w:numFmt w:val="decimal"/>
+      <w:lvlText w:val="%4."/>
+      <w:lvlJc w:val="left"/>
+      <w:pPr>
+        <w:ind w:left="2880" w:hanging="360"/>
+      </w:pPr>
+    </w:lvl>
+    <w:lvl w:ilvl="4" w:tplc="040C0019" w:tentative="1">
+      <w:start w:val="1"/>
+      <w:numFmt w:val="lowerLetter"/>
+      <w:lvlText w:val="%5."/>
+      <w:lvlJc w:val="left"/>
+      <w:pPr>
+        <w:ind w:left="3600" w:hanging="360"/>
+      </w:pPr>
+    </w:lvl>
+    <w:lvl w:ilvl="5" w:tplc="040C001B" w:tentative="1">
+      <w:start w:val="1"/>
+      <w:numFmt w:val="lowerRoman"/>
+      <w:lvlText w:val="%6."/>
+      <w:lvlJc w:val="right"/>
+      <w:pPr>
+        <w:ind w:left="4320" w:hanging="180"/>
+      </w:pPr>
+    </w:lvl>
+    <w:lvl w:ilvl="6" w:tplc="040C000F" w:tentative="1">
+      <w:start w:val="1"/>
+      <w:numFmt w:val="decimal"/>
+      <w:lvlText w:val="%7."/>
+      <w:lvlJc w:val="left"/>
+      <w:pPr>
+        <w:ind w:left="5040" w:hanging="360"/>
+      </w:pPr>
+    </w:lvl>
+    <w:lvl w:ilvl="7" w:tplc="040C0019" w:tentative="1">
+      <w:start w:val="1"/>
+      <w:numFmt w:val="lowerLetter"/>
+      <w:lvlText w:val="%8."/>
+      <w:lvlJc w:val="left"/>
+      <w:pPr>
+        <w:ind w:left="5760" w:hanging="360"/>
+      </w:pPr>
+    </w:lvl>
+    <w:lvl w:ilvl="8" w:tplc="040C001B" w:tentative="1">
+      <w:start w:val="1"/>
+      <w:numFmt w:val="lowerRoman"/>
+      <w:lvlText w:val="%9."/>
+      <w:lvlJc w:val="right"/>
+      <w:pPr>
+        <w:ind w:left="6480" w:hanging="180"/>
+      </w:pPr>
+    </w:lvl>
+  </w:abstractNum>
+  <w:abstractNum w:abstractNumId="1">
     <w:nsid w:val="05815B11"/>
     <w:multiLevelType w:val="hybridMultilevel"/>
     <w:tmpl w:val="C22C8CD0"/>
@@ -2330,7 +2451,7 @@
       </w:pPr>
     </w:lvl>
   </w:abstractNum>
-  <w:abstractNum w:abstractNumId="1">
+  <w:abstractNum w:abstractNumId="2">
     <w:nsid w:val="0BF26256"/>
     <w:multiLevelType w:val="hybridMultilevel"/>
     <w:tmpl w:val="BD5634CC"/>
@@ -2443,7 +2564,7 @@
       </w:rPr>
     </w:lvl>
   </w:abstractNum>
-  <w:abstractNum w:abstractNumId="2">
+  <w:abstractNum w:abstractNumId="3">
     <w:nsid w:val="11B4561A"/>
     <w:multiLevelType w:val="hybridMultilevel"/>
     <w:tmpl w:val="4148E1A4"/>
@@ -2532,7 +2653,7 @@
       </w:pPr>
     </w:lvl>
   </w:abstractNum>
-  <w:abstractNum w:abstractNumId="3">
+  <w:abstractNum w:abstractNumId="4">
     <w:nsid w:val="11B627DF"/>
     <w:multiLevelType w:val="hybridMultilevel"/>
     <w:tmpl w:val="9F36459C"/>
@@ -2645,7 +2766,7 @@
       </w:rPr>
     </w:lvl>
   </w:abstractNum>
-  <w:abstractNum w:abstractNumId="4">
+  <w:abstractNum w:abstractNumId="5">
     <w:nsid w:val="148E3636"/>
     <w:multiLevelType w:val="hybridMultilevel"/>
     <w:tmpl w:val="E0F83444"/>
@@ -2731,7 +2852,7 @@
       </w:pPr>
     </w:lvl>
   </w:abstractNum>
-  <w:abstractNum w:abstractNumId="5">
+  <w:abstractNum w:abstractNumId="6">
     <w:nsid w:val="18EF42E2"/>
     <w:multiLevelType w:val="hybridMultilevel"/>
     <w:tmpl w:val="2152A022"/>
@@ -2844,7 +2965,7 @@
       </w:rPr>
     </w:lvl>
   </w:abstractNum>
-  <w:abstractNum w:abstractNumId="6">
+  <w:abstractNum w:abstractNumId="7">
     <w:nsid w:val="1A2A6C44"/>
     <w:multiLevelType w:val="hybridMultilevel"/>
     <w:tmpl w:val="6250FE42"/>
@@ -2957,7 +3078,7 @@
       </w:rPr>
     </w:lvl>
   </w:abstractNum>
-  <w:abstractNum w:abstractNumId="7">
+  <w:abstractNum w:abstractNumId="8">
     <w:nsid w:val="25D46389"/>
     <w:multiLevelType w:val="hybridMultilevel"/>
     <w:tmpl w:val="712C45CE"/>
@@ -3043,7 +3164,7 @@
       </w:pPr>
     </w:lvl>
   </w:abstractNum>
-  <w:abstractNum w:abstractNumId="8">
+  <w:abstractNum w:abstractNumId="9">
     <w:nsid w:val="2A2B65D7"/>
     <w:multiLevelType w:val="hybridMultilevel"/>
     <w:tmpl w:val="4844B8AE"/>
@@ -3129,7 +3250,7 @@
       </w:pPr>
     </w:lvl>
   </w:abstractNum>
-  <w:abstractNum w:abstractNumId="9">
+  <w:abstractNum w:abstractNumId="10">
     <w:nsid w:val="2A7E5452"/>
     <w:multiLevelType w:val="hybridMultilevel"/>
     <w:tmpl w:val="9B127866"/>
@@ -3242,7 +3363,7 @@
       </w:rPr>
     </w:lvl>
   </w:abstractNum>
-  <w:abstractNum w:abstractNumId="10">
+  <w:abstractNum w:abstractNumId="11">
     <w:nsid w:val="2C4500BB"/>
     <w:multiLevelType w:val="hybridMultilevel"/>
     <w:tmpl w:val="5CB61000"/>
@@ -3328,7 +3449,7 @@
       </w:pPr>
     </w:lvl>
   </w:abstractNum>
-  <w:abstractNum w:abstractNumId="11">
+  <w:abstractNum w:abstractNumId="12">
     <w:nsid w:val="2D1B11BB"/>
     <w:multiLevelType w:val="hybridMultilevel"/>
     <w:tmpl w:val="D692511C"/>
@@ -3441,7 +3562,7 @@
       </w:rPr>
     </w:lvl>
   </w:abstractNum>
-  <w:abstractNum w:abstractNumId="12">
+  <w:abstractNum w:abstractNumId="13">
     <w:nsid w:val="36547C64"/>
     <w:multiLevelType w:val="hybridMultilevel"/>
     <w:tmpl w:val="BCD2536E"/>
@@ -3554,7 +3675,7 @@
       </w:rPr>
     </w:lvl>
   </w:abstractNum>
-  <w:abstractNum w:abstractNumId="13">
+  <w:abstractNum w:abstractNumId="14">
     <w:nsid w:val="36B56F8B"/>
     <w:multiLevelType w:val="hybridMultilevel"/>
     <w:tmpl w:val="712C45CE"/>
@@ -3640,7 +3761,7 @@
       </w:pPr>
     </w:lvl>
   </w:abstractNum>
-  <w:abstractNum w:abstractNumId="14">
+  <w:abstractNum w:abstractNumId="15">
     <w:nsid w:val="3C5D6A5B"/>
     <w:multiLevelType w:val="hybridMultilevel"/>
     <w:tmpl w:val="695C4760"/>
@@ -3729,7 +3850,7 @@
       </w:pPr>
     </w:lvl>
   </w:abstractNum>
-  <w:abstractNum w:abstractNumId="15">
+  <w:abstractNum w:abstractNumId="16">
     <w:nsid w:val="414E16F5"/>
     <w:multiLevelType w:val="hybridMultilevel"/>
     <w:tmpl w:val="D4E263BA"/>
@@ -3815,7 +3936,7 @@
       </w:pPr>
     </w:lvl>
   </w:abstractNum>
-  <w:abstractNum w:abstractNumId="16">
+  <w:abstractNum w:abstractNumId="17">
     <w:nsid w:val="4E9A3679"/>
     <w:multiLevelType w:val="hybridMultilevel"/>
     <w:tmpl w:val="E73EF59C"/>
@@ -3928,7 +4049,7 @@
       </w:rPr>
     </w:lvl>
   </w:abstractNum>
-  <w:abstractNum w:abstractNumId="17">
+  <w:abstractNum w:abstractNumId="18">
     <w:nsid w:val="4EDC1C2C"/>
     <w:multiLevelType w:val="hybridMultilevel"/>
     <w:tmpl w:val="002E2E60"/>
@@ -4041,7 +4162,7 @@
       </w:rPr>
     </w:lvl>
   </w:abstractNum>
-  <w:abstractNum w:abstractNumId="18">
+  <w:abstractNum w:abstractNumId="19">
     <w:nsid w:val="51642D04"/>
     <w:multiLevelType w:val="hybridMultilevel"/>
     <w:tmpl w:val="0FB01794"/>
@@ -4130,7 +4251,7 @@
       </w:pPr>
     </w:lvl>
   </w:abstractNum>
-  <w:abstractNum w:abstractNumId="19">
+  <w:abstractNum w:abstractNumId="20">
     <w:nsid w:val="530700A6"/>
     <w:multiLevelType w:val="hybridMultilevel"/>
     <w:tmpl w:val="30768794"/>
@@ -4216,7 +4337,7 @@
       </w:pPr>
     </w:lvl>
   </w:abstractNum>
-  <w:abstractNum w:abstractNumId="20">
+  <w:abstractNum w:abstractNumId="21">
     <w:nsid w:val="5459222C"/>
     <w:multiLevelType w:val="hybridMultilevel"/>
     <w:tmpl w:val="6082E578"/>
@@ -4302,7 +4423,7 @@
       </w:pPr>
     </w:lvl>
   </w:abstractNum>
-  <w:abstractNum w:abstractNumId="21">
+  <w:abstractNum w:abstractNumId="22">
     <w:nsid w:val="5936467E"/>
     <w:multiLevelType w:val="hybridMultilevel"/>
     <w:tmpl w:val="28B87C04"/>
@@ -4415,7 +4536,7 @@
       </w:rPr>
     </w:lvl>
   </w:abstractNum>
-  <w:abstractNum w:abstractNumId="22">
+  <w:abstractNum w:abstractNumId="23">
     <w:nsid w:val="5ACE531F"/>
     <w:multiLevelType w:val="hybridMultilevel"/>
     <w:tmpl w:val="712C45CE"/>
@@ -4501,7 +4622,7 @@
       </w:pPr>
     </w:lvl>
   </w:abstractNum>
-  <w:abstractNum w:abstractNumId="23">
+  <w:abstractNum w:abstractNumId="24">
     <w:nsid w:val="5B78662A"/>
     <w:multiLevelType w:val="hybridMultilevel"/>
     <w:tmpl w:val="503A3BD8"/>
@@ -4587,7 +4708,7 @@
       </w:pPr>
     </w:lvl>
   </w:abstractNum>
-  <w:abstractNum w:abstractNumId="24">
+  <w:abstractNum w:abstractNumId="25">
     <w:nsid w:val="5FB02F2D"/>
     <w:multiLevelType w:val="hybridMultilevel"/>
     <w:tmpl w:val="0F1E5A76"/>
@@ -4700,7 +4821,7 @@
       </w:rPr>
     </w:lvl>
   </w:abstractNum>
-  <w:abstractNum w:abstractNumId="25">
+  <w:abstractNum w:abstractNumId="26">
     <w:nsid w:val="608C2A22"/>
     <w:multiLevelType w:val="hybridMultilevel"/>
     <w:tmpl w:val="1D64C66E"/>
@@ -4813,7 +4934,7 @@
       </w:rPr>
     </w:lvl>
   </w:abstractNum>
-  <w:abstractNum w:abstractNumId="26">
+  <w:abstractNum w:abstractNumId="27">
     <w:nsid w:val="62F81E00"/>
     <w:multiLevelType w:val="hybridMultilevel"/>
     <w:tmpl w:val="25C07BD4"/>
@@ -4926,7 +5047,7 @@
       </w:rPr>
     </w:lvl>
   </w:abstractNum>
-  <w:abstractNum w:abstractNumId="27">
+  <w:abstractNum w:abstractNumId="28">
     <w:nsid w:val="6474753F"/>
     <w:multiLevelType w:val="hybridMultilevel"/>
     <w:tmpl w:val="9B52131A"/>
@@ -5039,7 +5160,7 @@
       </w:rPr>
     </w:lvl>
   </w:abstractNum>
-  <w:abstractNum w:abstractNumId="28">
+  <w:abstractNum w:abstractNumId="29">
     <w:nsid w:val="64E74BD3"/>
     <w:multiLevelType w:val="hybridMultilevel"/>
     <w:tmpl w:val="241837BC"/>
@@ -5152,7 +5273,7 @@
       </w:rPr>
     </w:lvl>
   </w:abstractNum>
-  <w:abstractNum w:abstractNumId="29">
+  <w:abstractNum w:abstractNumId="30">
     <w:nsid w:val="664A68B7"/>
     <w:multiLevelType w:val="hybridMultilevel"/>
     <w:tmpl w:val="E0B87ED8"/>
@@ -5265,7 +5386,7 @@
       </w:rPr>
     </w:lvl>
   </w:abstractNum>
-  <w:abstractNum w:abstractNumId="30">
+  <w:abstractNum w:abstractNumId="31">
     <w:nsid w:val="675211D4"/>
     <w:multiLevelType w:val="hybridMultilevel"/>
     <w:tmpl w:val="2C622B9C"/>
@@ -5378,7 +5499,7 @@
       </w:rPr>
     </w:lvl>
   </w:abstractNum>
-  <w:abstractNum w:abstractNumId="31">
+  <w:abstractNum w:abstractNumId="32">
     <w:nsid w:val="76D21AC4"/>
     <w:multiLevelType w:val="hybridMultilevel"/>
     <w:tmpl w:val="2B083DD6"/>
@@ -5464,7 +5585,7 @@
       </w:pPr>
     </w:lvl>
   </w:abstractNum>
-  <w:abstractNum w:abstractNumId="32">
+  <w:abstractNum w:abstractNumId="33">
     <w:nsid w:val="7ABA016D"/>
     <w:multiLevelType w:val="hybridMultilevel"/>
     <w:tmpl w:val="CC22DE46"/>
@@ -5577,7 +5698,7 @@
       </w:rPr>
     </w:lvl>
   </w:abstractNum>
-  <w:abstractNum w:abstractNumId="33">
+  <w:abstractNum w:abstractNumId="34">
     <w:nsid w:val="7FE245D7"/>
     <w:multiLevelType w:val="hybridMultilevel"/>
     <w:tmpl w:val="250CBCB8"/>
@@ -5664,112 +5785,115 @@
     </w:lvl>
   </w:abstractNum>
   <w:num w:numId="1">
+    <w:abstractNumId w:val="26"/>
+  </w:num>
+  <w:num w:numId="2">
+    <w:abstractNumId w:val="33"/>
+  </w:num>
+  <w:num w:numId="3">
+    <w:abstractNumId w:val="28"/>
+  </w:num>
+  <w:num w:numId="4">
+    <w:abstractNumId w:val="11"/>
+  </w:num>
+  <w:num w:numId="5">
+    <w:abstractNumId w:val="2"/>
+  </w:num>
+  <w:num w:numId="6">
+    <w:abstractNumId w:val="21"/>
+  </w:num>
+  <w:num w:numId="7">
+    <w:abstractNumId w:val="14"/>
+  </w:num>
+  <w:num w:numId="8">
+    <w:abstractNumId w:val="8"/>
+  </w:num>
+  <w:num w:numId="9">
+    <w:abstractNumId w:val="18"/>
+  </w:num>
+  <w:num w:numId="10">
+    <w:abstractNumId w:val="7"/>
+  </w:num>
+  <w:num w:numId="11">
+    <w:abstractNumId w:val="1"/>
+  </w:num>
+  <w:num w:numId="12">
+    <w:abstractNumId w:val="19"/>
+  </w:num>
+  <w:num w:numId="13">
+    <w:abstractNumId w:val="23"/>
+  </w:num>
+  <w:num w:numId="14">
+    <w:abstractNumId w:val="24"/>
+  </w:num>
+  <w:num w:numId="15">
+    <w:abstractNumId w:val="20"/>
+  </w:num>
+  <w:num w:numId="16">
+    <w:abstractNumId w:val="3"/>
+  </w:num>
+  <w:num w:numId="17">
+    <w:abstractNumId w:val="9"/>
+  </w:num>
+  <w:num w:numId="18">
+    <w:abstractNumId w:val="5"/>
+  </w:num>
+  <w:num w:numId="19">
+    <w:abstractNumId w:val="16"/>
+  </w:num>
+  <w:num w:numId="20">
+    <w:abstractNumId w:val="34"/>
+  </w:num>
+  <w:num w:numId="21">
+    <w:abstractNumId w:val="15"/>
+  </w:num>
+  <w:num w:numId="22">
+    <w:abstractNumId w:val="12"/>
+  </w:num>
+  <w:num w:numId="23">
+    <w:abstractNumId w:val="29"/>
+  </w:num>
+  <w:num w:numId="24">
+    <w:abstractNumId w:val="6"/>
+  </w:num>
+  <w:num w:numId="25">
+    <w:abstractNumId w:val="13"/>
+  </w:num>
+  <w:num w:numId="26">
     <w:abstractNumId w:val="25"/>
   </w:num>
-  <w:num w:numId="2">
+  <w:num w:numId="27">
     <w:abstractNumId w:val="32"/>
   </w:num>
-  <w:num w:numId="3">
+  <w:num w:numId="28">
+    <w:abstractNumId w:val="31"/>
+  </w:num>
+  <w:num w:numId="29">
+    <w:abstractNumId w:val="4"/>
+  </w:num>
+  <w:num w:numId="30">
+    <w:abstractNumId w:val="22"/>
+  </w:num>
+  <w:num w:numId="31">
+    <w:abstractNumId w:val="17"/>
+  </w:num>
+  <w:num w:numId="32">
+    <w:abstractNumId w:val="30"/>
+  </w:num>
+  <w:num w:numId="33">
+    <w:abstractNumId w:val="10"/>
+  </w:num>
+  <w:num w:numId="34">
     <w:abstractNumId w:val="27"/>
   </w:num>
-  <w:num w:numId="4">
-    <w:abstractNumId w:val="10"/>
-  </w:num>
-  <w:num w:numId="5">
-    <w:abstractNumId w:val="1"/>
-  </w:num>
-  <w:num w:numId="6">
-    <w:abstractNumId w:val="20"/>
-  </w:num>
-  <w:num w:numId="7">
-    <w:abstractNumId w:val="13"/>
-  </w:num>
-  <w:num w:numId="8">
-    <w:abstractNumId w:val="7"/>
-  </w:num>
-  <w:num w:numId="9">
-    <w:abstractNumId w:val="17"/>
-  </w:num>
-  <w:num w:numId="10">
-    <w:abstractNumId w:val="6"/>
-  </w:num>
-  <w:num w:numId="11">
+  <w:num w:numId="35">
     <w:abstractNumId w:val="0"/>
-  </w:num>
-  <w:num w:numId="12">
-    <w:abstractNumId w:val="18"/>
-  </w:num>
-  <w:num w:numId="13">
-    <w:abstractNumId w:val="22"/>
-  </w:num>
-  <w:num w:numId="14">
-    <w:abstractNumId w:val="23"/>
-  </w:num>
-  <w:num w:numId="15">
-    <w:abstractNumId w:val="19"/>
-  </w:num>
-  <w:num w:numId="16">
-    <w:abstractNumId w:val="2"/>
-  </w:num>
-  <w:num w:numId="17">
-    <w:abstractNumId w:val="8"/>
-  </w:num>
-  <w:num w:numId="18">
-    <w:abstractNumId w:val="4"/>
-  </w:num>
-  <w:num w:numId="19">
-    <w:abstractNumId w:val="15"/>
-  </w:num>
-  <w:num w:numId="20">
-    <w:abstractNumId w:val="33"/>
-  </w:num>
-  <w:num w:numId="21">
-    <w:abstractNumId w:val="14"/>
-  </w:num>
-  <w:num w:numId="22">
-    <w:abstractNumId w:val="11"/>
-  </w:num>
-  <w:num w:numId="23">
-    <w:abstractNumId w:val="28"/>
-  </w:num>
-  <w:num w:numId="24">
-    <w:abstractNumId w:val="5"/>
-  </w:num>
-  <w:num w:numId="25">
-    <w:abstractNumId w:val="12"/>
-  </w:num>
-  <w:num w:numId="26">
-    <w:abstractNumId w:val="24"/>
-  </w:num>
-  <w:num w:numId="27">
-    <w:abstractNumId w:val="31"/>
-  </w:num>
-  <w:num w:numId="28">
-    <w:abstractNumId w:val="30"/>
-  </w:num>
-  <w:num w:numId="29">
-    <w:abstractNumId w:val="3"/>
-  </w:num>
-  <w:num w:numId="30">
-    <w:abstractNumId w:val="21"/>
-  </w:num>
-  <w:num w:numId="31">
-    <w:abstractNumId w:val="16"/>
-  </w:num>
-  <w:num w:numId="32">
-    <w:abstractNumId w:val="29"/>
-  </w:num>
-  <w:num w:numId="33">
-    <w:abstractNumId w:val="9"/>
-  </w:num>
-  <w:num w:numId="34">
-    <w:abstractNumId w:val="26"/>
   </w:num>
 </w:numbering>
 </file>
 
 <file path=word/styles.xml><?xml version="1.0" encoding="utf-8"?>
-<w:styles xmlns:r="http://schemas.openxmlformats.org/officeDocument/2006/relationships" xmlns:w="http://schemas.openxmlformats.org/wordprocessingml/2006/main">
+<w:styles xmlns:mc="http://schemas.openxmlformats.org/markup-compatibility/2006" xmlns:r="http://schemas.openxmlformats.org/officeDocument/2006/relationships" xmlns:w="http://schemas.openxmlformats.org/wordprocessingml/2006/main" xmlns:w14="http://schemas.microsoft.com/office/word/2010/wordml" mc:Ignorable="w14">
   <w:docDefaults>
     <w:rPrDefault>
       <w:rPr>
@@ -6032,7 +6156,6 @@
     <w:uiPriority w:val="99"/>
     <w:semiHidden/>
     <w:unhideWhenUsed/>
-    <w:qFormat/>
     <w:tblPr>
       <w:tblInd w:w="0" w:type="dxa"/>
       <w:tblCellMar>
@@ -6836,6 +6959,17 @@
       <w:rFonts w:ascii="Tahoma" w:hAnsi="Tahoma" w:cs="Tahoma"/>
       <w:sz w:val="16"/>
       <w:szCs w:val="16"/>
+    </w:rPr>
+  </w:style>
+  <w:style w:type="character" w:styleId="lev">
+    <w:name w:val="Strong"/>
+    <w:basedOn w:val="Policepardfaut"/>
+    <w:uiPriority w:val="22"/>
+    <w:qFormat/>
+    <w:rsid w:val="00F02EAA"/>
+    <w:rPr>
+      <w:b/>
+      <w:bCs/>
     </w:rPr>
   </w:style>
 </w:styles>
@@ -8192,7 +8326,7 @@
 </file>
 
 <file path=customXml/itemProps2.xml><?xml version="1.0" encoding="utf-8"?>
-<ds:datastoreItem xmlns:ds="http://schemas.openxmlformats.org/officeDocument/2006/customXml" ds:itemID="{E2741195-D45A-458E-B4A5-C655C097AD17}">
+<ds:datastoreItem xmlns:ds="http://schemas.openxmlformats.org/officeDocument/2006/customXml" ds:itemID="{DC011027-A1E1-486C-BFA9-06D9A0A795A1}">
   <ds:schemaRefs>
     <ds:schemaRef ds:uri="http://schemas.openxmlformats.org/officeDocument/2006/bibliography"/>
   </ds:schemaRefs>

</xml_diff>